<commit_message>
updated link lenghts and mass properties documents for ASH model
</commit_message>
<xml_diff>
--- a/Docs/Models/ASH_Models/ASH Model Link Lengths.docx
+++ b/Docs/Models/ASH_Models/ASH Model Link Lengths.docx
@@ -377,8 +377,46 @@
       <w:r>
         <w:t>2m</w:t>
       </w:r>
+    </w:p>
+    <w:p>
+      <w:pPr>
+        <w:spacing w:after="0"/>
+      </w:pPr>
+    </w:p>
+    <w:p>
+      <w:pPr>
+        <w:spacing w:after="0"/>
+      </w:pPr>
+      <w:r>
+        <w:t>Chest to Head:</w:t>
+      </w:r>
+    </w:p>
+    <w:p>
+      <w:pPr>
+        <w:spacing w:after="0"/>
+      </w:pPr>
+      <w:r>
+        <w:t>X: 0m</w:t>
+      </w:r>
+    </w:p>
+    <w:p>
+      <w:pPr>
+        <w:spacing w:after="0"/>
+      </w:pPr>
+      <w:r>
+        <w:lastRenderedPageBreak/>
+        <w:t>Y: 0m</w:t>
+      </w:r>
       <w:bookmarkStart w:id="0" w:name="_GoBack"/>
       <w:bookmarkEnd w:id="0"/>
+    </w:p>
+    <w:p>
+      <w:pPr>
+        <w:spacing w:after="0"/>
+      </w:pPr>
+      <w:r>
+        <w:t>Z: .141m</w:t>
+      </w:r>
     </w:p>
     <w:sectPr>
       <w:pgSz w:w="12240" w:h="15840"/>

</xml_diff>